<commit_message>
Changed div to section
</commit_message>
<xml_diff>
--- a/Links for resit.docx
+++ b/Links for resit.docx
@@ -222,7 +222,19 @@
           <w:lang w:val="en-US" w:eastAsia="nb-NO"/>
           <w14:ligatures w14:val="none"/>
         </w:rPr>
-        <w:t>Link to the personal GitHub portfolio README.md (public): </w:t>
+        <w:t xml:space="preserve">Link to the personal GitHub </w:t>
+      </w:r>
+      <w:r>
+        <w:rPr>
+          <w:rFonts w:ascii="inherit" w:eastAsia="Times New Roman" w:hAnsi="inherit" w:cs="Segoe UI"/>
+          <w:color w:val="526069"/>
+          <w:kern w:val="0"/>
+          <w:sz w:val="18"/>
+          <w:szCs w:val="18"/>
+          <w:lang w:val="en-US" w:eastAsia="nb-NO"/>
+          <w14:ligatures w14:val="none"/>
+        </w:rPr>
+        <w:t>Profile:</w:t>
       </w:r>
     </w:p>
     <w:p>
@@ -339,7 +351,33 @@
             <w:lang w:val="en-US" w:eastAsia="nb-NO"/>
             <w14:ligatures w14:val="none"/>
           </w:rPr>
-          <w:t>https://vicbro00.github.io/html-css-course-assignment/</w:t>
+          <w:t>https://vicbro00.github.io/html-css-course-assign</w:t>
+        </w:r>
+        <w:r>
+          <w:rPr>
+            <w:rFonts w:ascii="Segoe UI" w:eastAsia="Times New Roman" w:hAnsi="Segoe UI" w:cs="Segoe UI"/>
+            <w:color w:val="21292E"/>
+            <w:kern w:val="0"/>
+            <w:sz w:val="18"/>
+            <w:szCs w:val="18"/>
+            <w:u w:val="single"/>
+            <w:lang w:val="en-US" w:eastAsia="nb-NO"/>
+            <w14:ligatures w14:val="none"/>
+          </w:rPr>
+          <w:t>m</w:t>
+        </w:r>
+        <w:r>
+          <w:rPr>
+            <w:rFonts w:ascii="Segoe UI" w:eastAsia="Times New Roman" w:hAnsi="Segoe UI" w:cs="Segoe UI"/>
+            <w:color w:val="21292E"/>
+            <w:kern w:val="0"/>
+            <w:sz w:val="18"/>
+            <w:szCs w:val="18"/>
+            <w:u w:val="single"/>
+            <w:lang w:val="en-US" w:eastAsia="nb-NO"/>
+            <w14:ligatures w14:val="none"/>
+          </w:rPr>
+          <w:t>ent/</w:t>
         </w:r>
       </w:hyperlink>
     </w:p>
@@ -418,7 +456,7 @@
           <w:kern w:val="0"/>
           <w:sz w:val="18"/>
           <w:szCs w:val="18"/>
-          <w:lang w:eastAsia="nb-NO"/>
+          <w:lang w:val="en-US" w:eastAsia="nb-NO"/>
           <w14:ligatures w14:val="none"/>
         </w:rPr>
       </w:pPr>
@@ -429,7 +467,317 @@
           <w:kern w:val="0"/>
           <w:sz w:val="18"/>
           <w:szCs w:val="18"/>
-          <w:lang w:eastAsia="nb-NO"/>
+          <w:lang w:val="en-US" w:eastAsia="nb-NO"/>
+          <w14:ligatures w14:val="none"/>
+        </w:rPr>
+        <w:t xml:space="preserve">Links to all 3 </w:t>
+      </w:r>
+      <w:proofErr w:type="spellStart"/>
+      <w:r>
+        <w:rPr>
+          <w:rFonts w:ascii="Segoe UI" w:eastAsia="Times New Roman" w:hAnsi="Segoe UI" w:cs="Segoe UI"/>
+          <w:color w:val="526069"/>
+          <w:kern w:val="0"/>
+          <w:sz w:val="18"/>
+          <w:szCs w:val="18"/>
+          <w:lang w:val="en-US" w:eastAsia="nb-NO"/>
+          <w14:ligatures w14:val="none"/>
+        </w:rPr>
+        <w:t>github</w:t>
+      </w:r>
+      <w:proofErr w:type="spellEnd"/>
+      <w:r>
+        <w:rPr>
+          <w:rFonts w:ascii="Segoe UI" w:eastAsia="Times New Roman" w:hAnsi="Segoe UI" w:cs="Segoe UI"/>
+          <w:color w:val="526069"/>
+          <w:kern w:val="0"/>
+          <w:sz w:val="18"/>
+          <w:szCs w:val="18"/>
+          <w:lang w:val="en-US" w:eastAsia="nb-NO"/>
+          <w14:ligatures w14:val="none"/>
+        </w:rPr>
+        <w:t xml:space="preserve"> pages:</w:t>
+      </w:r>
+    </w:p>
+    <w:p>
+      <w:pPr>
+        <w:numPr>
+          <w:ilvl w:val="0"/>
+          <w:numId w:val="4"/>
+        </w:numPr>
+        <w:spacing w:before="100" w:beforeAutospacing="1" w:after="100" w:afterAutospacing="1" w:line="330" w:lineRule="atLeast"/>
+        <w:rPr>
+          <w:rFonts w:ascii="Segoe UI" w:eastAsia="Times New Roman" w:hAnsi="Segoe UI" w:cs="Segoe UI"/>
+          <w:color w:val="526069"/>
+          <w:kern w:val="0"/>
+          <w:sz w:val="18"/>
+          <w:szCs w:val="18"/>
+          <w:lang w:val="en-US" w:eastAsia="nb-NO"/>
+          <w14:ligatures w14:val="none"/>
+        </w:rPr>
+      </w:pPr>
+      <w:hyperlink r:id="rId10" w:history="1">
+        <w:r>
+          <w:rPr>
+            <w:rStyle w:val="Hyperkobling"/>
+            <w:rFonts w:ascii="Segoe UI" w:eastAsia="Times New Roman" w:hAnsi="Segoe UI" w:cs="Segoe UI"/>
+            <w:kern w:val="0"/>
+            <w:sz w:val="18"/>
+            <w:szCs w:val="18"/>
+            <w:lang w:val="en-US" w:eastAsia="nb-NO"/>
+            <w14:ligatures w14:val="none"/>
+          </w:rPr>
+          <w:t>https://github.com/vicbro00/ht</w:t>
+        </w:r>
+        <w:r>
+          <w:rPr>
+            <w:rStyle w:val="Hyperkobling"/>
+            <w:rFonts w:ascii="Segoe UI" w:eastAsia="Times New Roman" w:hAnsi="Segoe UI" w:cs="Segoe UI"/>
+            <w:kern w:val="0"/>
+            <w:sz w:val="18"/>
+            <w:szCs w:val="18"/>
+            <w:lang w:val="en-US" w:eastAsia="nb-NO"/>
+            <w14:ligatures w14:val="none"/>
+          </w:rPr>
+          <w:t>m</w:t>
+        </w:r>
+        <w:r>
+          <w:rPr>
+            <w:rStyle w:val="Hyperkobling"/>
+            <w:rFonts w:ascii="Segoe UI" w:eastAsia="Times New Roman" w:hAnsi="Segoe UI" w:cs="Segoe UI"/>
+            <w:kern w:val="0"/>
+            <w:sz w:val="18"/>
+            <w:szCs w:val="18"/>
+            <w:lang w:val="en-US" w:eastAsia="nb-NO"/>
+            <w14:ligatures w14:val="none"/>
+          </w:rPr>
+          <w:t>l-css-course-assignment</w:t>
+        </w:r>
+      </w:hyperlink>
+    </w:p>
+    <w:p>
+      <w:pPr>
+        <w:numPr>
+          <w:ilvl w:val="0"/>
+          <w:numId w:val="4"/>
+        </w:numPr>
+        <w:spacing w:before="100" w:beforeAutospacing="1" w:after="100" w:afterAutospacing="1" w:line="330" w:lineRule="atLeast"/>
+        <w:rPr>
+          <w:rFonts w:ascii="Segoe UI" w:eastAsia="Times New Roman" w:hAnsi="Segoe UI" w:cs="Segoe UI"/>
+          <w:color w:val="526069"/>
+          <w:kern w:val="0"/>
+          <w:sz w:val="18"/>
+          <w:szCs w:val="18"/>
+          <w:lang w:val="en-US" w:eastAsia="nb-NO"/>
+          <w14:ligatures w14:val="none"/>
+        </w:rPr>
+      </w:pPr>
+      <w:hyperlink r:id="rId11" w:history="1">
+        <w:r>
+          <w:rPr>
+            <w:rStyle w:val="Hyperkobling"/>
+            <w:rFonts w:ascii="Segoe UI" w:eastAsia="Times New Roman" w:hAnsi="Segoe UI" w:cs="Segoe UI"/>
+            <w:kern w:val="0"/>
+            <w:sz w:val="18"/>
+            <w:szCs w:val="18"/>
+            <w:lang w:val="en-US" w:eastAsia="nb-NO"/>
+            <w14:ligatures w14:val="none"/>
+          </w:rPr>
+          <w:t>https://github.com/vicbro00/S</w:t>
+        </w:r>
+        <w:r>
+          <w:rPr>
+            <w:rStyle w:val="Hyperkobling"/>
+            <w:rFonts w:ascii="Segoe UI" w:eastAsia="Times New Roman" w:hAnsi="Segoe UI" w:cs="Segoe UI"/>
+            <w:kern w:val="0"/>
+            <w:sz w:val="18"/>
+            <w:szCs w:val="18"/>
+            <w:lang w:val="en-US" w:eastAsia="nb-NO"/>
+            <w14:ligatures w14:val="none"/>
+          </w:rPr>
+          <w:t>e</w:t>
+        </w:r>
+        <w:r>
+          <w:rPr>
+            <w:rStyle w:val="Hyperkobling"/>
+            <w:rFonts w:ascii="Segoe UI" w:eastAsia="Times New Roman" w:hAnsi="Segoe UI" w:cs="Segoe UI"/>
+            <w:kern w:val="0"/>
+            <w:sz w:val="18"/>
+            <w:szCs w:val="18"/>
+            <w:lang w:val="en-US" w:eastAsia="nb-NO"/>
+            <w14:ligatures w14:val="none"/>
+          </w:rPr>
+          <w:t>mester</w:t>
+        </w:r>
+        <w:r>
+          <w:rPr>
+            <w:rStyle w:val="Hyperkobling"/>
+            <w:rFonts w:ascii="Segoe UI" w:eastAsia="Times New Roman" w:hAnsi="Segoe UI" w:cs="Segoe UI"/>
+            <w:kern w:val="0"/>
+            <w:sz w:val="18"/>
+            <w:szCs w:val="18"/>
+            <w:lang w:val="en-US" w:eastAsia="nb-NO"/>
+            <w14:ligatures w14:val="none"/>
+          </w:rPr>
+          <w:t>-</w:t>
+        </w:r>
+        <w:r>
+          <w:rPr>
+            <w:rStyle w:val="Hyperkobling"/>
+            <w:rFonts w:ascii="Segoe UI" w:eastAsia="Times New Roman" w:hAnsi="Segoe UI" w:cs="Segoe UI"/>
+            <w:kern w:val="0"/>
+            <w:sz w:val="18"/>
+            <w:szCs w:val="18"/>
+            <w:lang w:val="en-US" w:eastAsia="nb-NO"/>
+            <w14:ligatures w14:val="none"/>
+          </w:rPr>
+          <w:t>Project</w:t>
+        </w:r>
+      </w:hyperlink>
+    </w:p>
+    <w:p>
+      <w:pPr>
+        <w:numPr>
+          <w:ilvl w:val="0"/>
+          <w:numId w:val="4"/>
+        </w:numPr>
+        <w:spacing w:before="100" w:beforeAutospacing="1" w:after="100" w:afterAutospacing="1" w:line="330" w:lineRule="atLeast"/>
+        <w:rPr>
+          <w:rFonts w:ascii="Segoe UI" w:eastAsia="Times New Roman" w:hAnsi="Segoe UI" w:cs="Segoe UI"/>
+          <w:color w:val="526069"/>
+          <w:kern w:val="0"/>
+          <w:sz w:val="18"/>
+          <w:szCs w:val="18"/>
+          <w:lang w:val="en-US" w:eastAsia="nb-NO"/>
+          <w14:ligatures w14:val="none"/>
+        </w:rPr>
+      </w:pPr>
+      <w:hyperlink r:id="rId12" w:history="1">
+        <w:r>
+          <w:rPr>
+            <w:rStyle w:val="Hyperkobling"/>
+            <w:rFonts w:ascii="Segoe UI" w:eastAsia="Times New Roman" w:hAnsi="Segoe UI" w:cs="Segoe UI"/>
+            <w:kern w:val="0"/>
+            <w:sz w:val="18"/>
+            <w:szCs w:val="18"/>
+            <w:lang w:val="en-US" w:eastAsia="nb-NO"/>
+            <w14:ligatures w14:val="none"/>
+          </w:rPr>
+          <w:t>https://github.com/NoroffFEU/FED1-PE1-v</w:t>
+        </w:r>
+        <w:r>
+          <w:rPr>
+            <w:rStyle w:val="Hyperkobling"/>
+            <w:rFonts w:ascii="Segoe UI" w:eastAsia="Times New Roman" w:hAnsi="Segoe UI" w:cs="Segoe UI"/>
+            <w:kern w:val="0"/>
+            <w:sz w:val="18"/>
+            <w:szCs w:val="18"/>
+            <w:lang w:val="en-US" w:eastAsia="nb-NO"/>
+            <w14:ligatures w14:val="none"/>
+          </w:rPr>
+          <w:t>i</w:t>
+        </w:r>
+        <w:r>
+          <w:rPr>
+            <w:rStyle w:val="Hyperkobling"/>
+            <w:rFonts w:ascii="Segoe UI" w:eastAsia="Times New Roman" w:hAnsi="Segoe UI" w:cs="Segoe UI"/>
+            <w:kern w:val="0"/>
+            <w:sz w:val="18"/>
+            <w:szCs w:val="18"/>
+            <w:lang w:val="en-US" w:eastAsia="nb-NO"/>
+            <w14:ligatures w14:val="none"/>
+          </w:rPr>
+          <w:t>cbro00</w:t>
+        </w:r>
+      </w:hyperlink>
+    </w:p>
+    <w:p>
+      <w:pPr>
+        <w:numPr>
+          <w:ilvl w:val="0"/>
+          <w:numId w:val="4"/>
+        </w:numPr>
+        <w:spacing w:before="100" w:beforeAutospacing="1" w:after="100" w:afterAutospacing="1" w:line="330" w:lineRule="atLeast"/>
+        <w:rPr>
+          <w:rFonts w:ascii="Segoe UI" w:eastAsia="Times New Roman" w:hAnsi="Segoe UI" w:cs="Segoe UI"/>
+          <w:color w:val="526069"/>
+          <w:kern w:val="0"/>
+          <w:sz w:val="18"/>
+          <w:szCs w:val="18"/>
+          <w:lang w:val="en-US" w:eastAsia="nb-NO"/>
+          <w14:ligatures w14:val="none"/>
+        </w:rPr>
+      </w:pPr>
+      <w:hyperlink r:id="rId13" w:history="1">
+        <w:r>
+          <w:rPr>
+            <w:rFonts w:ascii="Segoe UI" w:eastAsia="Times New Roman" w:hAnsi="Segoe UI" w:cs="Segoe UI"/>
+            <w:color w:val="21292E"/>
+            <w:kern w:val="0"/>
+            <w:sz w:val="18"/>
+            <w:szCs w:val="18"/>
+            <w:u w:val="single"/>
+            <w:lang w:val="en-US" w:eastAsia="nb-NO"/>
+            <w14:ligatures w14:val="none"/>
+          </w:rPr>
+          <w:t>https://github.com/users/vicbro00/projects/1</w:t>
+        </w:r>
+      </w:hyperlink>
+    </w:p>
+    <w:p>
+      <w:pPr>
+        <w:numPr>
+          <w:ilvl w:val="0"/>
+          <w:numId w:val="4"/>
+        </w:numPr>
+        <w:spacing w:before="100" w:beforeAutospacing="1" w:after="100" w:afterAutospacing="1" w:line="330" w:lineRule="atLeast"/>
+        <w:rPr>
+          <w:rFonts w:ascii="Segoe UI" w:eastAsia="Times New Roman" w:hAnsi="Segoe UI" w:cs="Segoe UI"/>
+          <w:color w:val="526069"/>
+          <w:kern w:val="0"/>
+          <w:sz w:val="18"/>
+          <w:szCs w:val="18"/>
+          <w:lang w:val="en-US" w:eastAsia="nb-NO"/>
+          <w14:ligatures w14:val="none"/>
+        </w:rPr>
+      </w:pPr>
+      <w:hyperlink r:id="rId14" w:history="1">
+        <w:r>
+          <w:rPr>
+            <w:rFonts w:ascii="Segoe UI" w:eastAsia="Times New Roman" w:hAnsi="Segoe UI" w:cs="Segoe UI"/>
+            <w:color w:val="21292E"/>
+            <w:kern w:val="0"/>
+            <w:sz w:val="18"/>
+            <w:szCs w:val="18"/>
+            <w:u w:val="single"/>
+            <w:lang w:val="en-US" w:eastAsia="nb-NO"/>
+            <w14:ligatures w14:val="none"/>
+          </w:rPr>
+          <w:t>https://github.com/orgs/NoroffFEU/projects/260</w:t>
+        </w:r>
+      </w:hyperlink>
+    </w:p>
+    <w:p>
+      <w:pPr>
+        <w:spacing w:after="100" w:afterAutospacing="1" w:line="330" w:lineRule="atLeast"/>
+        <w:rPr>
+          <w:rFonts w:ascii="Segoe UI" w:eastAsia="Times New Roman" w:hAnsi="Segoe UI" w:cs="Segoe UI"/>
+          <w:color w:val="526069"/>
+          <w:kern w:val="0"/>
+          <w:sz w:val="18"/>
+          <w:szCs w:val="18"/>
+          <w:lang w:val="en-US" w:eastAsia="nb-NO"/>
+          <w14:ligatures w14:val="none"/>
+        </w:rPr>
+      </w:pPr>
+      <w:r>
+        <w:rPr>
+          <w:rFonts w:ascii="Segoe UI" w:eastAsia="Times New Roman" w:hAnsi="Segoe UI" w:cs="Segoe UI"/>
+          <w:color w:val="526069"/>
+          <w:kern w:val="0"/>
+          <w:sz w:val="18"/>
+          <w:szCs w:val="18"/>
+          <w:lang w:val="en-US" w:eastAsia="nb-NO"/>
           <w14:ligatures w14:val="none"/>
         </w:rPr>
         <w:t>Portfolio 1 GitHub Project:</w:t>
@@ -452,7 +800,7 @@
           <w14:ligatures w14:val="none"/>
         </w:rPr>
       </w:pPr>
-      <w:hyperlink r:id="rId10" w:history="1">
+      <w:hyperlink r:id="rId15" w:history="1">
         <w:r>
           <w:rPr>
             <w:rFonts w:ascii="Segoe UI" w:eastAsia="Times New Roman" w:hAnsi="Segoe UI" w:cs="Segoe UI"/>
@@ -464,151 +812,7 @@
             <w:lang w:eastAsia="nb-NO"/>
             <w14:ligatures w14:val="none"/>
           </w:rPr>
-          <w:t>https://github.com/users/vicbro00/projects/12/views/1</w:t>
-        </w:r>
-      </w:hyperlink>
-    </w:p>
-    <w:p>
-      <w:pPr>
-        <w:spacing w:after="100" w:afterAutospacing="1" w:line="330" w:lineRule="atLeast"/>
-        <w:rPr>
-          <w:rFonts w:ascii="Segoe UI" w:eastAsia="Times New Roman" w:hAnsi="Segoe UI" w:cs="Segoe UI"/>
-          <w:color w:val="526069"/>
-          <w:kern w:val="0"/>
-          <w:sz w:val="18"/>
-          <w:szCs w:val="18"/>
-          <w:lang w:eastAsia="nb-NO"/>
-          <w14:ligatures w14:val="none"/>
-        </w:rPr>
-      </w:pPr>
-      <w:r>
-        <w:rPr>
-          <w:rFonts w:ascii="Segoe UI" w:eastAsia="Times New Roman" w:hAnsi="Segoe UI" w:cs="Segoe UI"/>
-          <w:color w:val="526069"/>
-          <w:kern w:val="0"/>
-          <w:sz w:val="18"/>
-          <w:szCs w:val="18"/>
-          <w:lang w:eastAsia="nb-NO"/>
-          <w14:ligatures w14:val="none"/>
-        </w:rPr>
-        <w:t xml:space="preserve">Public GitHub </w:t>
-      </w:r>
-      <w:proofErr w:type="spellStart"/>
-      <w:r>
-        <w:rPr>
-          <w:rFonts w:ascii="Segoe UI" w:eastAsia="Times New Roman" w:hAnsi="Segoe UI" w:cs="Segoe UI"/>
-          <w:color w:val="526069"/>
-          <w:kern w:val="0"/>
-          <w:sz w:val="18"/>
-          <w:szCs w:val="18"/>
-          <w:lang w:eastAsia="nb-NO"/>
-          <w14:ligatures w14:val="none"/>
-        </w:rPr>
-        <w:t>project</w:t>
-      </w:r>
-      <w:proofErr w:type="spellEnd"/>
-      <w:r>
-        <w:rPr>
-          <w:rFonts w:ascii="Segoe UI" w:eastAsia="Times New Roman" w:hAnsi="Segoe UI" w:cs="Segoe UI"/>
-          <w:color w:val="526069"/>
-          <w:kern w:val="0"/>
-          <w:sz w:val="18"/>
-          <w:szCs w:val="18"/>
-          <w:lang w:eastAsia="nb-NO"/>
-          <w14:ligatures w14:val="none"/>
-        </w:rPr>
-        <w:t xml:space="preserve"> </w:t>
-      </w:r>
-      <w:proofErr w:type="gramStart"/>
-      <w:r>
-        <w:rPr>
-          <w:rFonts w:ascii="Segoe UI" w:eastAsia="Times New Roman" w:hAnsi="Segoe UI" w:cs="Segoe UI"/>
-          <w:color w:val="526069"/>
-          <w:kern w:val="0"/>
-          <w:sz w:val="18"/>
-          <w:szCs w:val="18"/>
-          <w:lang w:eastAsia="nb-NO"/>
-          <w14:ligatures w14:val="none"/>
-        </w:rPr>
-        <w:t>links</w:t>
-      </w:r>
-      <w:proofErr w:type="gramEnd"/>
-      <w:r>
-        <w:rPr>
-          <w:rFonts w:ascii="Segoe UI" w:eastAsia="Times New Roman" w:hAnsi="Segoe UI" w:cs="Segoe UI"/>
-          <w:color w:val="526069"/>
-          <w:kern w:val="0"/>
-          <w:sz w:val="18"/>
-          <w:szCs w:val="18"/>
-          <w:lang w:eastAsia="nb-NO"/>
-          <w14:ligatures w14:val="none"/>
-        </w:rPr>
-        <w:t>:</w:t>
-      </w:r>
-    </w:p>
-    <w:p>
-      <w:pPr>
-        <w:numPr>
-          <w:ilvl w:val="0"/>
-          <w:numId w:val="7"/>
-        </w:numPr>
-        <w:spacing w:before="100" w:beforeAutospacing="1" w:after="100" w:afterAutospacing="1" w:line="330" w:lineRule="atLeast"/>
-        <w:rPr>
-          <w:rFonts w:ascii="Segoe UI" w:eastAsia="Times New Roman" w:hAnsi="Segoe UI" w:cs="Segoe UI"/>
-          <w:color w:val="526069"/>
-          <w:kern w:val="0"/>
-          <w:sz w:val="18"/>
-          <w:szCs w:val="18"/>
-          <w:lang w:eastAsia="nb-NO"/>
-          <w14:ligatures w14:val="none"/>
-        </w:rPr>
-      </w:pPr>
-      <w:hyperlink r:id="rId11" w:history="1">
-        <w:r>
-          <w:rPr>
-            <w:rFonts w:ascii="Segoe UI" w:eastAsia="Times New Roman" w:hAnsi="Segoe UI" w:cs="Segoe UI"/>
-            <w:color w:val="21292E"/>
-            <w:kern w:val="0"/>
-            <w:sz w:val="18"/>
-            <w:szCs w:val="18"/>
-            <w:u w:val="single"/>
-            <w:lang w:eastAsia="nb-NO"/>
-            <w14:ligatures w14:val="none"/>
-          </w:rPr>
-          <w:t>https://github.com/users/vicbro00/projects/1</w:t>
-        </w:r>
-      </w:hyperlink>
-    </w:p>
-    <w:p>
-      <w:pPr>
-        <w:numPr>
-          <w:ilvl w:val="0"/>
-          <w:numId w:val="7"/>
-        </w:numPr>
-        <w:spacing w:before="100" w:beforeAutospacing="1" w:after="100" w:afterAutospacing="1" w:line="330" w:lineRule="atLeast"/>
-        <w:rPr>
-          <w:rFonts w:ascii="Segoe UI" w:eastAsia="Times New Roman" w:hAnsi="Segoe UI" w:cs="Segoe UI"/>
-          <w:color w:val="526069"/>
-          <w:kern w:val="0"/>
-          <w:sz w:val="18"/>
-          <w:szCs w:val="18"/>
-          <w:lang w:eastAsia="nb-NO"/>
-          <w14:ligatures w14:val="none"/>
-        </w:rPr>
-      </w:pPr>
-      <w:hyperlink r:id="rId12" w:history="1">
-        <w:r>
-          <w:rPr>
-            <w:rFonts w:ascii="Segoe UI" w:eastAsia="Times New Roman" w:hAnsi="Segoe UI" w:cs="Segoe UI"/>
-            <w:color w:val="21292E"/>
-            <w:kern w:val="0"/>
-            <w:sz w:val="18"/>
-            <w:szCs w:val="18"/>
-            <w:u w:val="single"/>
-            <w:lang w:eastAsia="nb-NO"/>
-            <w14:ligatures w14:val="none"/>
-          </w:rPr>
-          <w:t>https://github.com/orgs/NoroffFEU/projec</w:t>
+          <w:t>https://github.com/users/vicbro00/projects/12/</w:t>
         </w:r>
         <w:r>
           <w:rPr>
@@ -621,7 +825,7 @@
             <w:lang w:eastAsia="nb-NO"/>
             <w14:ligatures w14:val="none"/>
           </w:rPr>
-          <w:t>t</w:t>
+          <w:t>v</w:t>
         </w:r>
         <w:r>
           <w:rPr>
@@ -634,11 +838,10 @@
             <w:lang w:eastAsia="nb-NO"/>
             <w14:ligatures w14:val="none"/>
           </w:rPr>
-          <w:t>s/260</w:t>
+          <w:t>iews/1</w:t>
         </w:r>
       </w:hyperlink>
     </w:p>
-    <w:p/>
     <w:sectPr>
       <w:pgSz w:w="11906" w:h="16838"/>
       <w:pgMar w:top="1417" w:right="1417" w:bottom="1417" w:left="1417" w:header="708" w:footer="708" w:gutter="0"/>

</xml_diff>